<commit_message>
Upraveno inzoi.html a texty/inZOI.docx.
</commit_message>
<xml_diff>
--- a/texty/InZOI.docx
+++ b/texty/InZOI.docx
@@ -8,10 +8,7 @@
       </w:pPr>
       <w:proofErr w:type="spellStart"/>
       <w:r>
-        <w:t>I</w:t>
-      </w:r>
-      <w:r>
-        <w:t>nZO</w:t>
+        <w:t>InZO</w:t>
       </w:r>
       <w:r>
         <w:t>I</w:t>
@@ -32,6 +29,62 @@
       <w:proofErr w:type="spellEnd"/>
       <w:r>
         <w:t xml:space="preserve"> </w:t>
+      </w:r>
+      <w:r>
+        <w:t>je</w:t>
+      </w:r>
+      <w:r>
+        <w:t xml:space="preserve"> ve stejné </w:t>
+      </w:r>
+      <w:r>
+        <w:t xml:space="preserve">kategorii jako </w:t>
+      </w:r>
+      <w:r>
+        <w:t>série</w:t>
+      </w:r>
+      <w:r>
+        <w:t xml:space="preserve"> </w:t>
+      </w:r>
+      <w:proofErr w:type="spellStart"/>
+      <w:r>
+        <w:t>The</w:t>
+      </w:r>
+      <w:proofErr w:type="spellEnd"/>
+      <w:r>
+        <w:t xml:space="preserve"> </w:t>
+      </w:r>
+      <w:proofErr w:type="spellStart"/>
+      <w:r>
+        <w:t>Sims</w:t>
+      </w:r>
+      <w:proofErr w:type="spellEnd"/>
+      <w:r>
+        <w:t xml:space="preserve">. </w:t>
+      </w:r>
+      <w:proofErr w:type="spellStart"/>
+      <w:r>
+        <w:t>InZOI</w:t>
+      </w:r>
+      <w:proofErr w:type="spellEnd"/>
+      <w:r>
+        <w:t xml:space="preserve"> </w:t>
+      </w:r>
+      <w:r>
+        <w:t xml:space="preserve">vyvíjí </w:t>
+      </w:r>
+      <w:r>
+        <w:t>J</w:t>
+      </w:r>
+      <w:r>
+        <w:t xml:space="preserve">ihokorejské studio </w:t>
+      </w:r>
+      <w:proofErr w:type="spellStart"/>
+      <w:r>
+        <w:t>Krafton</w:t>
+      </w:r>
+      <w:proofErr w:type="spellEnd"/>
+      <w:r>
+        <w:t>.</w:t>
       </w:r>
     </w:p>
     <w:sectPr>

</xml_diff>